<commit_message>
Arreglo error en manual tecnico v8.3
</commit_message>
<xml_diff>
--- a/proyecto de grado LT/Anexos/Manual_del_Tecnico.docx
+++ b/proyecto de grado LT/Anexos/Manual_del_Tecnico.docx
@@ -596,15 +596,7 @@
           <w:spacing w:val="-4"/>
           <w:sz w:val="24"/>
         </w:rPr>
-        <w:t>202</w:t>
-      </w:r>
-      <w:r>
-        <w:rPr>
-          <w:b/>
-          <w:spacing w:val="-4"/>
-          <w:sz w:val="24"/>
-        </w:rPr>
-        <w:t>4</w:t>
+        <w:t>2024</w:t>
       </w:r>
     </w:p>
     <w:p>
@@ -674,7 +666,11 @@
     <w:sdt>
       <w:sdtPr>
         <w:rPr>
-          <w:lang w:val="es-ES"/>
+          <w:rFonts w:ascii="Times New Roman" w:eastAsia="Times New Roman" w:hAnsi="Times New Roman" w:cs="Times New Roman"/>
+          <w:color w:val="auto"/>
+          <w:sz w:val="22"/>
+          <w:szCs w:val="22"/>
+          <w:lang w:val="es-ES" w:eastAsia="en-US"/>
         </w:rPr>
         <w:id w:val="-1256973241"/>
         <w:docPartObj>
@@ -684,13 +680,8 @@
       </w:sdtPr>
       <w:sdtEndPr>
         <w:rPr>
-          <w:rFonts w:ascii="Times New Roman" w:eastAsia="Times New Roman" w:hAnsi="Times New Roman" w:cs="Times New Roman"/>
           <w:b/>
           <w:bCs/>
-          <w:color w:val="auto"/>
-          <w:sz w:val="22"/>
-          <w:szCs w:val="22"/>
-          <w:lang w:eastAsia="en-US"/>
         </w:rPr>
       </w:sdtEndPr>
       <w:sdtContent>
@@ -4295,7 +4286,11 @@
     <w:sdt>
       <w:sdtPr>
         <w:rPr>
-          <w:lang w:val="es-ES"/>
+          <w:rFonts w:ascii="Times New Roman" w:eastAsia="Times New Roman" w:hAnsi="Times New Roman" w:cs="Times New Roman"/>
+          <w:color w:val="auto"/>
+          <w:sz w:val="22"/>
+          <w:szCs w:val="22"/>
+          <w:lang w:val="es-ES" w:eastAsia="en-US"/>
         </w:rPr>
         <w:id w:val="-1719206462"/>
         <w:docPartObj>
@@ -4305,13 +4300,8 @@
       </w:sdtPr>
       <w:sdtEndPr>
         <w:rPr>
-          <w:rFonts w:ascii="Times New Roman" w:eastAsia="Times New Roman" w:hAnsi="Times New Roman" w:cs="Times New Roman"/>
           <w:b/>
           <w:bCs/>
-          <w:color w:val="auto"/>
-          <w:sz w:val="22"/>
-          <w:szCs w:val="22"/>
-          <w:lang w:eastAsia="en-US"/>
         </w:rPr>
       </w:sdtEndPr>
       <w:sdtContent>
@@ -7145,10 +7135,10 @@
       </w:sdtContent>
     </w:sdt>
     <w:p>
-      <w:bookmarkStart w:id="1" w:name="_Toc172460984"/>
-      <w:bookmarkStart w:id="2" w:name="_Toc172461402"/>
-      <w:bookmarkStart w:id="3" w:name="Introducción"/>
-      <w:bookmarkEnd w:id="3"/>
+      <w:bookmarkStart w:id="1" w:name="Introducción"/>
+      <w:bookmarkStart w:id="2" w:name="_Toc172460984"/>
+      <w:bookmarkStart w:id="3" w:name="_Toc172461402"/>
+      <w:bookmarkEnd w:id="1"/>
     </w:p>
     <w:p/>
     <w:p/>
@@ -7221,8 +7211,8 @@
         <w:lastRenderedPageBreak/>
         <w:t>Introducción</w:t>
       </w:r>
-      <w:bookmarkEnd w:id="1"/>
       <w:bookmarkEnd w:id="2"/>
+      <w:bookmarkEnd w:id="3"/>
     </w:p>
     <w:p>
       <w:pPr>
@@ -9949,6 +9939,10 @@
         <w:pStyle w:val="Textoindependiente"/>
         <w:spacing w:line="477" w:lineRule="auto"/>
         <w:ind w:left="100" w:firstLine="719"/>
+        <w:rPr>
+          <w:spacing w:val="-2"/>
+          <w:u w:val="single"/>
+        </w:rPr>
       </w:pPr>
       <w:r>
         <w:t>Para</w:t>
@@ -10017,75 +10011,7 @@
         <w:t>una</w:t>
       </w:r>
       <w:r>
-        <w:rPr>
-          <w:spacing w:val="-2"/>
-        </w:rPr>
-        <w:t xml:space="preserve"> </w:t>
-      </w:r>
-      <w:r>
-        <w:t>estructura</w:t>
-      </w:r>
-      <w:r>
-        <w:rPr>
-          <w:spacing w:val="-5"/>
-        </w:rPr>
-        <w:t xml:space="preserve"> </w:t>
-      </w:r>
-      <w:r>
-        <w:t>que</w:t>
-      </w:r>
-      <w:r>
-        <w:rPr>
-          <w:spacing w:val="-4"/>
-        </w:rPr>
-        <w:t xml:space="preserve"> </w:t>
-      </w:r>
-      <w:r>
-        <w:t>se</w:t>
-      </w:r>
-      <w:r>
-        <w:rPr>
-          <w:spacing w:val="-2"/>
-        </w:rPr>
-        <w:t xml:space="preserve"> </w:t>
-      </w:r>
-      <w:r>
-        <w:t>generó</w:t>
-      </w:r>
-      <w:r>
-        <w:rPr>
-          <w:spacing w:val="-3"/>
-        </w:rPr>
-        <w:t xml:space="preserve"> </w:t>
-      </w:r>
-      <w:r>
-        <w:t>a</w:t>
-      </w:r>
-      <w:r>
-        <w:rPr>
-          <w:spacing w:val="-3"/>
-        </w:rPr>
-        <w:t xml:space="preserve"> </w:t>
-      </w:r>
-      <w:r>
-        <w:t>partir</w:t>
-      </w:r>
-      <w:r>
-        <w:rPr>
-          <w:spacing w:val="-3"/>
-        </w:rPr>
-        <w:t xml:space="preserve"> </w:t>
-      </w:r>
-      <w:r>
-        <w:t xml:space="preserve">de diversas carpetas creadas por el </w:t>
-      </w:r>
-      <w:proofErr w:type="spellStart"/>
-      <w:r>
-        <w:t>framework</w:t>
-      </w:r>
-      <w:proofErr w:type="spellEnd"/>
-      <w:r>
-        <w:t>. Estas desempeñan un papel crucial en la</w:t>
+        <w:t xml:space="preserve"> arquitectura modular y organizada, facilitando el desarrollo, mantenimiento y escalabilidad del software.</w:t>
       </w:r>
     </w:p>
     <w:p>
@@ -10097,84 +10023,6 @@
           <w:spacing w:val="-2"/>
         </w:rPr>
       </w:pPr>
-      <w:r>
-        <w:t>organización</w:t>
-      </w:r>
-      <w:r>
-        <w:rPr>
-          <w:spacing w:val="-4"/>
-        </w:rPr>
-        <w:t xml:space="preserve"> </w:t>
-      </w:r>
-      <w:r>
-        <w:t>de</w:t>
-      </w:r>
-      <w:r>
-        <w:rPr>
-          <w:spacing w:val="-2"/>
-        </w:rPr>
-        <w:t xml:space="preserve"> </w:t>
-      </w:r>
-      <w:r>
-        <w:t>las</w:t>
-      </w:r>
-      <w:r>
-        <w:rPr>
-          <w:spacing w:val="-2"/>
-        </w:rPr>
-        <w:t xml:space="preserve"> </w:t>
-      </w:r>
-      <w:r>
-        <w:t>funcionalidades</w:t>
-      </w:r>
-      <w:r>
-        <w:rPr>
-          <w:spacing w:val="2"/>
-        </w:rPr>
-        <w:t xml:space="preserve"> </w:t>
-      </w:r>
-      <w:r>
-        <w:t>y</w:t>
-      </w:r>
-      <w:r>
-        <w:rPr>
-          <w:spacing w:val="-7"/>
-        </w:rPr>
-        <w:t xml:space="preserve"> </w:t>
-      </w:r>
-      <w:r>
-        <w:t>la</w:t>
-      </w:r>
-      <w:r>
-        <w:rPr>
-          <w:spacing w:val="-1"/>
-        </w:rPr>
-        <w:t xml:space="preserve"> </w:t>
-      </w:r>
-      <w:r>
-        <w:t>estructura</w:t>
-      </w:r>
-      <w:r>
-        <w:rPr>
-          <w:spacing w:val="-1"/>
-        </w:rPr>
-        <w:t xml:space="preserve"> </w:t>
-      </w:r>
-      <w:r>
-        <w:t>del</w:t>
-      </w:r>
-      <w:r>
-        <w:rPr>
-          <w:spacing w:val="-1"/>
-        </w:rPr>
-        <w:t xml:space="preserve"> </w:t>
-      </w:r>
-      <w:r>
-        <w:rPr>
-          <w:spacing w:val="-2"/>
-        </w:rPr>
-        <w:t>sistema.</w:t>
-      </w:r>
     </w:p>
     <w:p>
       <w:pPr>
@@ -18372,13 +18220,7 @@
       <w:bookmarkStart w:id="225" w:name="_Toc172461474"/>
       <w:r>
         <w:lastRenderedPageBreak/>
-        <w:t xml:space="preserve">Código de </w:t>
-      </w:r>
-      <w:r>
-        <w:t>prueba</w:t>
-      </w:r>
-      <w:r>
-        <w:t>s</w:t>
+        <w:t>Código de pruebas</w:t>
       </w:r>
       <w:bookmarkEnd w:id="224"/>
       <w:bookmarkEnd w:id="225"/>
@@ -18471,13 +18313,7 @@
         <w:rPr>
           <w:lang w:val="es-CO"/>
         </w:rPr>
-        <w:t>ón 3</w:t>
-      </w:r>
-      <w:r>
-        <w:rPr>
-          <w:lang w:val="es-CO"/>
-        </w:rPr>
-        <w:t>4</w:t>
+        <w:t>ón 34</w:t>
       </w:r>
       <w:bookmarkEnd w:id="226"/>
       <w:bookmarkEnd w:id="227"/>
@@ -18490,6 +18326,9 @@
         <w:spacing w:before="22"/>
       </w:pPr>
       <w:r>
+        <w:rPr>
+          <w:noProof/>
+        </w:rPr>
         <w:drawing>
           <wp:inline distT="0" distB="0" distL="0" distR="0" wp14:anchorId="680CD171" wp14:editId="4ECBDC54">
             <wp:extent cx="4324954" cy="2410161"/>
@@ -19134,6 +18973,7 @@
         <w:rPr>
           <w:b/>
           <w:bCs/>
+          <w:noProof/>
           <w:lang w:val="es-CO"/>
         </w:rPr>
         <w:drawing>
@@ -19361,6 +19201,9 @@
         <w:spacing w:before="22"/>
       </w:pPr>
       <w:r>
+        <w:rPr>
+          <w:noProof/>
+        </w:rPr>
         <w:drawing>
           <wp:inline distT="0" distB="0" distL="0" distR="0" wp14:anchorId="09B9FFAE" wp14:editId="4CB263B0">
             <wp:extent cx="6083300" cy="1671320"/>
@@ -19564,6 +19407,9 @@
         <w:spacing w:before="22"/>
       </w:pPr>
       <w:r>
+        <w:rPr>
+          <w:noProof/>
+        </w:rPr>
         <w:drawing>
           <wp:inline distT="0" distB="0" distL="0" distR="0" wp14:anchorId="0AB70681" wp14:editId="57AA0838">
             <wp:extent cx="6083300" cy="1261745"/>
@@ -25903,6 +25749,7 @@
   <w:style w:type="character" w:default="1" w:styleId="Fuentedeprrafopredeter">
     <w:name w:val="Default Paragraph Font"/>
     <w:uiPriority w:val="1"/>
+    <w:semiHidden/>
     <w:unhideWhenUsed/>
   </w:style>
   <w:style w:type="table" w:default="1" w:styleId="Tablanormal">

</xml_diff>